<commit_message>
add section process procure to pay in ERP
</commit_message>
<xml_diff>
--- a/SAP ERP/tuto.docx
+++ b/SAP ERP/tuto.docx
@@ -1691,6 +1691,180 @@
           <w14:ligatures w14:val="none"/>
         </w:rPr>
         <w:t>.</w:t>
+      </w:r>
+    </w:p>
+    <w:p>
+      <w:pPr>
+        <w:pStyle w:val="Titre1"/>
+        <w:rPr>
+          <w:sz w:val="32"/>
+          <w:szCs w:val="32"/>
+          <w:lang w:val="en-US"/>
+        </w:rPr>
+      </w:pPr>
+      <w:r>
+        <w:rPr>
+          <w:sz w:val="32"/>
+          <w:szCs w:val="32"/>
+          <w:lang w:val="en-US"/>
+        </w:rPr>
+        <w:t>4</w:t>
+      </w:r>
+      <w:r>
+        <w:rPr>
+          <w:sz w:val="32"/>
+          <w:szCs w:val="32"/>
+          <w:lang w:val="en-US"/>
+        </w:rPr>
+        <w:t>: Procure to Pay Business Process</w:t>
+      </w:r>
+      <w:r>
+        <w:rPr>
+          <w:sz w:val="32"/>
+          <w:szCs w:val="32"/>
+          <w:lang w:val="en-US"/>
+        </w:rPr>
+        <w:t>:</w:t>
+      </w:r>
+      <w:r>
+        <w:rPr>
+          <w:sz w:val="32"/>
+          <w:szCs w:val="32"/>
+          <w:lang w:val="en-US"/>
+        </w:rPr>
+        <w:t xml:space="preserve"> (purchase cycle)</w:t>
+      </w:r>
+    </w:p>
+    <w:p>
+      <w:pPr>
+        <w:pStyle w:val="Titre1"/>
+        <w:rPr>
+          <w:sz w:val="24"/>
+          <w:szCs w:val="24"/>
+          <w:lang w:val="en-US"/>
+        </w:rPr>
+      </w:pPr>
+      <w:r>
+        <w:rPr>
+          <w:sz w:val="24"/>
+          <w:szCs w:val="24"/>
+          <w:lang w:val="en-US"/>
+        </w:rPr>
+        <w:t>Procurement</w:t>
+      </w:r>
+      <w:r>
+        <w:rPr>
+          <w:sz w:val="24"/>
+          <w:szCs w:val="24"/>
+          <w:lang w:val="en-US"/>
+        </w:rPr>
+        <w:t xml:space="preserve"> </w:t>
+      </w:r>
+      <w:r>
+        <w:rPr>
+          <w:sz w:val="24"/>
+          <w:szCs w:val="24"/>
+          <w:lang w:val="en-US"/>
+        </w:rPr>
+        <w:t>types:</w:t>
+      </w:r>
+    </w:p>
+    <w:p>
+      <w:pPr>
+        <w:pStyle w:val="Titre1"/>
+        <w:numPr>
+          <w:ilvl w:val="0"/>
+          <w:numId w:val="1"/>
+        </w:numPr>
+        <w:rPr>
+          <w:sz w:val="24"/>
+          <w:szCs w:val="24"/>
+          <w:lang w:val="en-US"/>
+        </w:rPr>
+      </w:pPr>
+      <w:r>
+        <w:rPr>
+          <w:sz w:val="24"/>
+          <w:szCs w:val="24"/>
+          <w:lang w:val="en-US"/>
+        </w:rPr>
+        <w:t xml:space="preserve">Direct </w:t>
+      </w:r>
+      <w:r>
+        <w:rPr>
+          <w:sz w:val="24"/>
+          <w:szCs w:val="24"/>
+          <w:lang w:val="en-US"/>
+        </w:rPr>
+        <w:t>procurement:</w:t>
+      </w:r>
+      <w:r>
+        <w:rPr>
+          <w:sz w:val="24"/>
+          <w:szCs w:val="24"/>
+          <w:lang w:val="en-US"/>
+        </w:rPr>
+        <w:t xml:space="preserve"> </w:t>
+      </w:r>
+      <w:r>
+        <w:rPr>
+          <w:b w:val="0"/>
+          <w:bCs w:val="0"/>
+          <w:sz w:val="24"/>
+          <w:szCs w:val="24"/>
+          <w:lang w:val="en-US"/>
+        </w:rPr>
+        <w:t>Such as raw materials</w:t>
+      </w:r>
+    </w:p>
+    <w:p>
+      <w:pPr>
+        <w:pStyle w:val="Titre1"/>
+        <w:numPr>
+          <w:ilvl w:val="0"/>
+          <w:numId w:val="1"/>
+        </w:numPr>
+        <w:rPr>
+          <w:sz w:val="24"/>
+          <w:szCs w:val="24"/>
+          <w:lang w:val="en-US"/>
+        </w:rPr>
+      </w:pPr>
+      <w:r>
+        <w:rPr>
+          <w:sz w:val="24"/>
+          <w:szCs w:val="24"/>
+          <w:lang w:val="en-US"/>
+        </w:rPr>
+        <w:t xml:space="preserve">Indirect procurement: </w:t>
+      </w:r>
+      <w:r>
+        <w:rPr>
+          <w:b w:val="0"/>
+          <w:bCs w:val="0"/>
+          <w:sz w:val="24"/>
+          <w:szCs w:val="24"/>
+          <w:lang w:val="en-US"/>
+        </w:rPr>
+        <w:t>Such as printer papers…</w:t>
+      </w:r>
+    </w:p>
+    <w:p>
+      <w:pPr>
+        <w:pStyle w:val="Titre1"/>
+        <w:rPr>
+          <w:sz w:val="32"/>
+          <w:szCs w:val="32"/>
+          <w:lang w:val="en-US"/>
+        </w:rPr>
+      </w:pPr>
+      <w:r>
+        <w:rPr>
+          <w:sz w:val="32"/>
+          <w:szCs w:val="32"/>
+          <w:lang w:val="en-US"/>
+        </w:rPr>
+        <w:t>(Like folder procure to pay)</w:t>
       </w:r>
     </w:p>
     <w:p>

</xml_diff>